<commit_message>
Pls see revision log in TKB
</commit_message>
<xml_diff>
--- a/ServiceInteractions/riv/clinicalprocess/healthcond/description/trunk/docs/Diagnos-TKB för remiss hos TK-gruppen och integratörer/Diagnos - informationsremiss till integratörer.docx
+++ b/ServiceInteractions/riv/clinicalprocess/healthcond/description/trunk/docs/Diagnos-TKB för remiss hos TK-gruppen och integratörer/Diagnos - informationsremiss till integratörer.docx
@@ -1,6 +1,6 @@
 
 <file path=word/document.xml><?xml version="1.0" encoding="utf-8"?>
-<w:document xmlns:wpc="http://schemas.microsoft.com/office/word/2010/wordprocessingCanvas" xmlns:mc="http://schemas.openxmlformats.org/markup-compatibility/2006" xmlns:o="urn:schemas-microsoft-com:office:office" xmlns:r="http://schemas.openxmlformats.org/officeDocument/2006/relationships" xmlns:m="http://schemas.openxmlformats.org/officeDocument/2006/math" xmlns:v="urn:schemas-microsoft-com:vml" xmlns:wp14="http://schemas.microsoft.com/office/word/2010/wordprocessingDrawing" xmlns:wp="http://schemas.openxmlformats.org/drawingml/2006/wordprocessingDrawing" xmlns:w10="urn:schemas-microsoft-com:office:word" xmlns:w="http://schemas.openxmlformats.org/wordprocessingml/2006/main" xmlns:w14="http://schemas.microsoft.com/office/word/2010/wordml" xmlns:wpg="http://schemas.microsoft.com/office/word/2010/wordprocessingGroup" xmlns:wpi="http://schemas.microsoft.com/office/word/2010/wordprocessingInk" xmlns:wne="http://schemas.microsoft.com/office/word/2006/wordml" xmlns:wps="http://schemas.microsoft.com/office/word/2010/wordprocessingShape" mc:Ignorable="w14 wp14">
+<w:document xmlns:wpc="http://schemas.microsoft.com/office/word/2010/wordprocessingCanvas" xmlns:mo="http://schemas.microsoft.com/office/mac/office/2008/main" xmlns:mc="http://schemas.openxmlformats.org/markup-compatibility/2006" xmlns:mv="urn:schemas-microsoft-com:mac:vml" xmlns:o="urn:schemas-microsoft-com:office:office" xmlns:r="http://schemas.openxmlformats.org/officeDocument/2006/relationships" xmlns:m="http://schemas.openxmlformats.org/officeDocument/2006/math" xmlns:v="urn:schemas-microsoft-com:vml" xmlns:wp14="http://schemas.microsoft.com/office/word/2010/wordprocessingDrawing" xmlns:wp="http://schemas.openxmlformats.org/drawingml/2006/wordprocessingDrawing" xmlns:w10="urn:schemas-microsoft-com:office:word" xmlns:w="http://schemas.openxmlformats.org/wordprocessingml/2006/main" xmlns:w14="http://schemas.microsoft.com/office/word/2010/wordml" xmlns:wpg="http://schemas.microsoft.com/office/word/2010/wordprocessingGroup" xmlns:wpi="http://schemas.microsoft.com/office/word/2010/wordprocessingInk" xmlns:wne="http://schemas.microsoft.com/office/word/2006/wordml" xmlns:wps="http://schemas.microsoft.com/office/word/2010/wordprocessingShape" mc:Ignorable="w14 wp14">
   <w:body>
     <w:p>
       <w:bookmarkStart w:id="0" w:name="_Toc368484518"/>
@@ -42,6 +42,9 @@
       <w:r>
         <w:t>, så det är av vikt att informationsmängderna analyseras utifrån era förutsättningar.</w:t>
       </w:r>
+      <w:r>
+        <w:t xml:space="preserve"> Arkitekturen för kontraktets användning är den samma som för övriga kontrakt i denna tjänstedomän. Den finns beskriven i inledande stycken i tjänstekontraktsbeskrivningen (dock inte i detta utsnitt).</w:t>
+      </w:r>
     </w:p>
     <w:p/>
     <w:p/>
@@ -183,7 +186,7 @@
             </w:pPr>
             <w:r>
               <w:tab/>
-              <w:t>Email</w:t>
+              <w:t>Epost</w:t>
             </w:r>
           </w:p>
         </w:tc>
@@ -218,7 +221,10 @@
               <w:outlineLvl w:val="0"/>
             </w:pPr>
             <w:r>
-              <w:t>Generella kommentarer rörande informationsmängden</w:t>
+              <w:t>Generella kommen</w:t>
+            </w:r>
+            <w:r>
+              <w:t>tarer rörande tjänstekontraktet</w:t>
             </w:r>
           </w:p>
         </w:tc>
@@ -289,13 +295,25 @@
         <w:rPr>
           <w:spacing w:val="-1"/>
         </w:rPr>
-        <w:t xml:space="preserve"> returnerar </w:t>
+        <w:t xml:space="preserve"> returnerar</w:t>
       </w:r>
       <w:r>
         <w:rPr>
           <w:spacing w:val="-1"/>
         </w:rPr>
-        <w:t>ställda diagnoser för patienter, lagrade i journalsystem.</w:t>
+        <w:t xml:space="preserve"> journalförda</w:t>
+      </w:r>
+      <w:r>
+        <w:rPr>
+          <w:spacing w:val="-1"/>
+        </w:rPr>
+        <w:t xml:space="preserve"> </w:t>
+      </w:r>
+      <w:r>
+        <w:rPr>
+          <w:spacing w:val="-1"/>
+        </w:rPr>
+        <w:t>ställda diagnoser för patienter.</w:t>
       </w:r>
     </w:p>
     <w:p>
@@ -462,6 +480,7 @@
           <w:color w:val="000000" w:themeColor="text1"/>
           <w:spacing w:val="-1"/>
         </w:rPr>
+        <w:lastRenderedPageBreak/>
         <w:t>Inga</w:t>
       </w:r>
       <w:r>
@@ -495,11 +514,7 @@
       <w:pPr>
         <w:spacing w:after="200" w:line="276" w:lineRule="auto"/>
         <w:rPr>
-          <w:rFonts w:ascii="Arial" w:eastAsia="Arial" w:hAnsi="Arial" w:cstheme="minorBidi"/>
-          <w:b/>
-          <w:bCs/>
           <w:color w:val="FF0000"/>
-          <w:lang w:eastAsia="en-US"/>
         </w:rPr>
       </w:pPr>
       <w:r>
@@ -509,7 +524,7 @@
         </w:rPr>
         <w:lastRenderedPageBreak/>
         <w:drawing>
-          <wp:inline distT="0" distB="0" distL="0" distR="0">
+          <wp:inline distT="0" distB="0" distL="0" distR="0" wp14:anchorId="32F9F8EC" wp14:editId="3ACF31D4">
             <wp:extent cx="7381240" cy="5844540"/>
             <wp:effectExtent l="0" t="0" r="0" b="3810"/>
             <wp:docPr id="2" name="Bildobjekt 2"/>
@@ -2483,7 +2498,7 @@
                 <w:szCs w:val="20"/>
                 <w:lang w:val="sv-SE"/>
               </w:rPr>
-              <w:t xml:space="preserve"> (ex. SOAP-</w:t>
+              <w:t xml:space="preserve"> (ex. </w:t>
             </w:r>
             <w:proofErr w:type="spellStart"/>
             <w:r>
@@ -2492,7 +2507,7 @@
                 <w:szCs w:val="20"/>
                 <w:lang w:val="sv-SE"/>
               </w:rPr>
-              <w:t>header</w:t>
+              <w:t>SOAP</w:t>
             </w:r>
             <w:proofErr w:type="spellEnd"/>
             <w:r>
@@ -2501,7 +2516,7 @@
                 <w:szCs w:val="20"/>
                 <w:lang w:val="sv-SE"/>
               </w:rPr>
-              <w:t>).</w:t>
+              <w:t>-header).</w:t>
             </w:r>
           </w:p>
           <w:p>
@@ -5459,6 +5474,9 @@
                 <w:instrText xml:space="preserve"> HYPERLINK "http://www.inera.se/Documents/TJANSTER_PROJEKT/Katalogtjanst_HSA/Innehall/hsa_innehall_befattning.pdf" </w:instrText>
               </w:r>
               <w:r>
+                <w:rPr>
+                  <w:lang w:val="sv-SE"/>
+                </w:rPr>
                 <w:fldChar w:fldCharType="separate"/>
               </w:r>
               <w:r>
@@ -12722,7 +12740,7 @@
 </file>
 
 <file path=word/endnotes.xml><?xml version="1.0" encoding="utf-8"?>
-<w:endnotes xmlns:wpc="http://schemas.microsoft.com/office/word/2010/wordprocessingCanvas" xmlns:mc="http://schemas.openxmlformats.org/markup-compatibility/2006" xmlns:o="urn:schemas-microsoft-com:office:office" xmlns:r="http://schemas.openxmlformats.org/officeDocument/2006/relationships" xmlns:m="http://schemas.openxmlformats.org/officeDocument/2006/math" xmlns:v="urn:schemas-microsoft-com:vml" xmlns:wp14="http://schemas.microsoft.com/office/word/2010/wordprocessingDrawing" xmlns:wp="http://schemas.openxmlformats.org/drawingml/2006/wordprocessingDrawing" xmlns:w10="urn:schemas-microsoft-com:office:word" xmlns:w="http://schemas.openxmlformats.org/wordprocessingml/2006/main" xmlns:w14="http://schemas.microsoft.com/office/word/2010/wordml" xmlns:wpg="http://schemas.microsoft.com/office/word/2010/wordprocessingGroup" xmlns:wpi="http://schemas.microsoft.com/office/word/2010/wordprocessingInk" xmlns:wne="http://schemas.microsoft.com/office/word/2006/wordml" xmlns:wps="http://schemas.microsoft.com/office/word/2010/wordprocessingShape" mc:Ignorable="w14 wp14">
+<w:endnotes xmlns:wpc="http://schemas.microsoft.com/office/word/2010/wordprocessingCanvas" xmlns:mo="http://schemas.microsoft.com/office/mac/office/2008/main" xmlns:mc="http://schemas.openxmlformats.org/markup-compatibility/2006" xmlns:mv="urn:schemas-microsoft-com:mac:vml" xmlns:o="urn:schemas-microsoft-com:office:office" xmlns:r="http://schemas.openxmlformats.org/officeDocument/2006/relationships" xmlns:m="http://schemas.openxmlformats.org/officeDocument/2006/math" xmlns:v="urn:schemas-microsoft-com:vml" xmlns:wp14="http://schemas.microsoft.com/office/word/2010/wordprocessingDrawing" xmlns:wp="http://schemas.openxmlformats.org/drawingml/2006/wordprocessingDrawing" xmlns:w10="urn:schemas-microsoft-com:office:word" xmlns:w="http://schemas.openxmlformats.org/wordprocessingml/2006/main" xmlns:w14="http://schemas.microsoft.com/office/word/2010/wordml" xmlns:wpg="http://schemas.microsoft.com/office/word/2010/wordprocessingGroup" xmlns:wpi="http://schemas.microsoft.com/office/word/2010/wordprocessingInk" xmlns:wne="http://schemas.microsoft.com/office/word/2006/wordml" xmlns:wps="http://schemas.microsoft.com/office/word/2010/wordprocessingShape" mc:Ignorable="w14 wp14">
   <w:endnote w:type="separator" w:id="-1">
     <w:p>
       <w:r>
@@ -12741,7 +12759,7 @@
 </file>
 
 <file path=word/footnotes.xml><?xml version="1.0" encoding="utf-8"?>
-<w:footnotes xmlns:wpc="http://schemas.microsoft.com/office/word/2010/wordprocessingCanvas" xmlns:mc="http://schemas.openxmlformats.org/markup-compatibility/2006" xmlns:o="urn:schemas-microsoft-com:office:office" xmlns:r="http://schemas.openxmlformats.org/officeDocument/2006/relationships" xmlns:m="http://schemas.openxmlformats.org/officeDocument/2006/math" xmlns:v="urn:schemas-microsoft-com:vml" xmlns:wp14="http://schemas.microsoft.com/office/word/2010/wordprocessingDrawing" xmlns:wp="http://schemas.openxmlformats.org/drawingml/2006/wordprocessingDrawing" xmlns:w10="urn:schemas-microsoft-com:office:word" xmlns:w="http://schemas.openxmlformats.org/wordprocessingml/2006/main" xmlns:w14="http://schemas.microsoft.com/office/word/2010/wordml" xmlns:wpg="http://schemas.microsoft.com/office/word/2010/wordprocessingGroup" xmlns:wpi="http://schemas.microsoft.com/office/word/2010/wordprocessingInk" xmlns:wne="http://schemas.microsoft.com/office/word/2006/wordml" xmlns:wps="http://schemas.microsoft.com/office/word/2010/wordprocessingShape" mc:Ignorable="w14 wp14">
+<w:footnotes xmlns:wpc="http://schemas.microsoft.com/office/word/2010/wordprocessingCanvas" xmlns:mo="http://schemas.microsoft.com/office/mac/office/2008/main" xmlns:mc="http://schemas.openxmlformats.org/markup-compatibility/2006" xmlns:mv="urn:schemas-microsoft-com:mac:vml" xmlns:o="urn:schemas-microsoft-com:office:office" xmlns:r="http://schemas.openxmlformats.org/officeDocument/2006/relationships" xmlns:m="http://schemas.openxmlformats.org/officeDocument/2006/math" xmlns:v="urn:schemas-microsoft-com:vml" xmlns:wp14="http://schemas.microsoft.com/office/word/2010/wordprocessingDrawing" xmlns:wp="http://schemas.openxmlformats.org/drawingml/2006/wordprocessingDrawing" xmlns:w10="urn:schemas-microsoft-com:office:word" xmlns:w="http://schemas.openxmlformats.org/wordprocessingml/2006/main" xmlns:w14="http://schemas.microsoft.com/office/word/2010/wordml" xmlns:wpg="http://schemas.microsoft.com/office/word/2010/wordprocessingGroup" xmlns:wpi="http://schemas.microsoft.com/office/word/2010/wordprocessingInk" xmlns:wne="http://schemas.microsoft.com/office/word/2006/wordml" xmlns:wps="http://schemas.microsoft.com/office/word/2010/wordprocessingShape" mc:Ignorable="w14 wp14">
   <w:footnote w:type="separator" w:id="-1">
     <w:p>
       <w:r>
@@ -12760,7 +12778,7 @@
 </file>
 
 <file path=word/header1.xml><?xml version="1.0" encoding="utf-8"?>
-<w:hdr xmlns:wpc="http://schemas.microsoft.com/office/word/2010/wordprocessingCanvas" xmlns:mc="http://schemas.openxmlformats.org/markup-compatibility/2006" xmlns:o="urn:schemas-microsoft-com:office:office" xmlns:r="http://schemas.openxmlformats.org/officeDocument/2006/relationships" xmlns:m="http://schemas.openxmlformats.org/officeDocument/2006/math" xmlns:v="urn:schemas-microsoft-com:vml" xmlns:wp14="http://schemas.microsoft.com/office/word/2010/wordprocessingDrawing" xmlns:wp="http://schemas.openxmlformats.org/drawingml/2006/wordprocessingDrawing" xmlns:w10="urn:schemas-microsoft-com:office:word" xmlns:w="http://schemas.openxmlformats.org/wordprocessingml/2006/main" xmlns:w14="http://schemas.microsoft.com/office/word/2010/wordml" xmlns:wpg="http://schemas.microsoft.com/office/word/2010/wordprocessingGroup" xmlns:wpi="http://schemas.microsoft.com/office/word/2010/wordprocessingInk" xmlns:wne="http://schemas.microsoft.com/office/word/2006/wordml" xmlns:wps="http://schemas.microsoft.com/office/word/2010/wordprocessingShape" mc:Ignorable="w14 wp14">
+<w:hdr xmlns:wpc="http://schemas.microsoft.com/office/word/2010/wordprocessingCanvas" xmlns:mo="http://schemas.microsoft.com/office/mac/office/2008/main" xmlns:mc="http://schemas.openxmlformats.org/markup-compatibility/2006" xmlns:mv="urn:schemas-microsoft-com:mac:vml" xmlns:o="urn:schemas-microsoft-com:office:office" xmlns:r="http://schemas.openxmlformats.org/officeDocument/2006/relationships" xmlns:m="http://schemas.openxmlformats.org/officeDocument/2006/math" xmlns:v="urn:schemas-microsoft-com:vml" xmlns:wp14="http://schemas.microsoft.com/office/word/2010/wordprocessingDrawing" xmlns:wp="http://schemas.openxmlformats.org/drawingml/2006/wordprocessingDrawing" xmlns:w10="urn:schemas-microsoft-com:office:word" xmlns:w="http://schemas.openxmlformats.org/wordprocessingml/2006/main" xmlns:w14="http://schemas.microsoft.com/office/word/2010/wordml" xmlns:wpg="http://schemas.microsoft.com/office/word/2010/wordprocessingGroup" xmlns:wpi="http://schemas.microsoft.com/office/word/2010/wordprocessingInk" xmlns:wne="http://schemas.microsoft.com/office/word/2006/wordml" xmlns:wps="http://schemas.microsoft.com/office/word/2010/wordprocessingShape" mc:Ignorable="w14 wp14">
   <w:tbl>
     <w:tblPr>
       <w:tblW w:w="0" w:type="auto"/>
@@ -13401,7 +13419,7 @@
 </file>
 
 <file path=word/numbering.xml><?xml version="1.0" encoding="utf-8"?>
-<w:numbering xmlns:wpc="http://schemas.microsoft.com/office/word/2010/wordprocessingCanvas" xmlns:mc="http://schemas.openxmlformats.org/markup-compatibility/2006" xmlns:o="urn:schemas-microsoft-com:office:office" xmlns:r="http://schemas.openxmlformats.org/officeDocument/2006/relationships" xmlns:m="http://schemas.openxmlformats.org/officeDocument/2006/math" xmlns:v="urn:schemas-microsoft-com:vml" xmlns:wp14="http://schemas.microsoft.com/office/word/2010/wordprocessingDrawing" xmlns:wp="http://schemas.openxmlformats.org/drawingml/2006/wordprocessingDrawing" xmlns:w10="urn:schemas-microsoft-com:office:word" xmlns:w="http://schemas.openxmlformats.org/wordprocessingml/2006/main" xmlns:w14="http://schemas.microsoft.com/office/word/2010/wordml" xmlns:wpg="http://schemas.microsoft.com/office/word/2010/wordprocessingGroup" xmlns:wpi="http://schemas.microsoft.com/office/word/2010/wordprocessingInk" xmlns:wne="http://schemas.microsoft.com/office/word/2006/wordml" xmlns:wps="http://schemas.microsoft.com/office/word/2010/wordprocessingShape" mc:Ignorable="w14 wp14">
+<w:numbering xmlns:wpc="http://schemas.microsoft.com/office/word/2010/wordprocessingCanvas" xmlns:mo="http://schemas.microsoft.com/office/mac/office/2008/main" xmlns:mc="http://schemas.openxmlformats.org/markup-compatibility/2006" xmlns:mv="urn:schemas-microsoft-com:mac:vml" xmlns:o="urn:schemas-microsoft-com:office:office" xmlns:r="http://schemas.openxmlformats.org/officeDocument/2006/relationships" xmlns:m="http://schemas.openxmlformats.org/officeDocument/2006/math" xmlns:v="urn:schemas-microsoft-com:vml" xmlns:wp14="http://schemas.microsoft.com/office/word/2010/wordprocessingDrawing" xmlns:wp="http://schemas.openxmlformats.org/drawingml/2006/wordprocessingDrawing" xmlns:w10="urn:schemas-microsoft-com:office:word" xmlns:w="http://schemas.openxmlformats.org/wordprocessingml/2006/main" xmlns:w14="http://schemas.microsoft.com/office/word/2010/wordml" xmlns:wpg="http://schemas.microsoft.com/office/word/2010/wordprocessingGroup" xmlns:wpi="http://schemas.microsoft.com/office/word/2010/wordprocessingInk" xmlns:wne="http://schemas.microsoft.com/office/word/2006/wordml" xmlns:wps="http://schemas.microsoft.com/office/word/2010/wordprocessingShape" mc:Ignorable="w14 wp14">
   <w:abstractNum w:abstractNumId="0">
     <w:nsid w:val="0A0335C0"/>
     <w:multiLevelType w:val="hybridMultilevel"/>
@@ -13733,7 +13751,7 @@
       </w:pPr>
     </w:pPrDefault>
   </w:docDefaults>
-  <w:latentStyles w:defLockedState="0" w:defUIPriority="99" w:defSemiHidden="1" w:defUnhideWhenUsed="1" w:defQFormat="0" w:count="267">
+  <w:latentStyles w:defLockedState="0" w:defUIPriority="99" w:defSemiHidden="1" w:defUnhideWhenUsed="1" w:defQFormat="0" w:count="276">
     <w:lsdException w:name="Normal" w:semiHidden="0" w:uiPriority="1" w:unhideWhenUsed="0" w:qFormat="1"/>
     <w:lsdException w:name="heading 1" w:semiHidden="0" w:uiPriority="1" w:unhideWhenUsed="0" w:qFormat="1"/>
     <w:lsdException w:name="heading 2" w:uiPriority="9" w:qFormat="1"/>
@@ -13915,7 +13933,7 @@
       <w:lang w:eastAsia="en-US"/>
     </w:rPr>
   </w:style>
-  <w:style w:type="character" w:default="1" w:styleId="Standardstycketeckensnitt">
+  <w:style w:type="character" w:default="1" w:styleId="Standardstycketypsnitt">
     <w:name w:val="Default Paragraph Font"/>
     <w:uiPriority w:val="1"/>
     <w:semiHidden/>
@@ -13944,7 +13962,7 @@
   </w:style>
   <w:style w:type="character" w:customStyle="1" w:styleId="Rubrik1Char">
     <w:name w:val="Rubrik 1 Char"/>
-    <w:basedOn w:val="Standardstycketeckensnitt"/>
+    <w:basedOn w:val="Standardstycketypsnitt"/>
     <w:link w:val="Rubrik1"/>
     <w:uiPriority w:val="1"/>
     <w:rsid w:val="00F92CFC"/>
@@ -13975,7 +13993,7 @@
   </w:style>
   <w:style w:type="character" w:customStyle="1" w:styleId="BrdtextChar">
     <w:name w:val="Brödtext Char"/>
-    <w:basedOn w:val="Standardstycketeckensnitt"/>
+    <w:basedOn w:val="Standardstycketypsnitt"/>
     <w:link w:val="Brdtext"/>
     <w:uiPriority w:val="1"/>
     <w:rsid w:val="00F92CFC"/>
@@ -14008,7 +14026,7 @@
   </w:style>
   <w:style w:type="character" w:customStyle="1" w:styleId="SidhuvudChar">
     <w:name w:val="Sidhuvud Char"/>
-    <w:basedOn w:val="Standardstycketeckensnitt"/>
+    <w:basedOn w:val="Standardstycketypsnitt"/>
     <w:link w:val="Sidhuvud"/>
     <w:uiPriority w:val="99"/>
     <w:rsid w:val="00F92CFC"/>
@@ -14108,10 +14126,10 @@
       <w:spacing w:val="0"/>
     </w:rPr>
   </w:style>
-  <w:style w:type="paragraph" w:styleId="Ballongtext">
+  <w:style w:type="paragraph" w:styleId="Bubbeltext">
     <w:name w:val="Balloon Text"/>
     <w:basedOn w:val="Normal"/>
-    <w:link w:val="BallongtextChar"/>
+    <w:link w:val="BubbeltextChar"/>
     <w:uiPriority w:val="99"/>
     <w:semiHidden/>
     <w:unhideWhenUsed/>
@@ -14122,10 +14140,10 @@
       <w:szCs w:val="16"/>
     </w:rPr>
   </w:style>
-  <w:style w:type="character" w:customStyle="1" w:styleId="BallongtextChar">
-    <w:name w:val="Ballongtext Char"/>
-    <w:basedOn w:val="Standardstycketeckensnitt"/>
-    <w:link w:val="Ballongtext"/>
+  <w:style w:type="character" w:customStyle="1" w:styleId="BubbeltextChar">
+    <w:name w:val="Bubbeltext Char"/>
+    <w:basedOn w:val="Standardstycketypsnitt"/>
+    <w:link w:val="Bubbeltext"/>
     <w:uiPriority w:val="99"/>
     <w:semiHidden/>
     <w:rsid w:val="00F92CFC"/>
@@ -14152,7 +14170,7 @@
   </w:style>
   <w:style w:type="character" w:customStyle="1" w:styleId="SidfotChar">
     <w:name w:val="Sidfot Char"/>
-    <w:basedOn w:val="Standardstycketeckensnitt"/>
+    <w:basedOn w:val="Standardstycketypsnitt"/>
     <w:link w:val="Sidfot"/>
     <w:uiPriority w:val="99"/>
     <w:rsid w:val="00F92CFC"/>
@@ -14207,7 +14225,7 @@
   </w:style>
   <w:style w:type="character" w:styleId="Hyperlnk">
     <w:name w:val="Hyperlink"/>
-    <w:basedOn w:val="Standardstycketeckensnitt"/>
+    <w:basedOn w:val="Standardstycketypsnitt"/>
     <w:uiPriority w:val="99"/>
     <w:unhideWhenUsed/>
     <w:rsid w:val="00941DE4"/>
@@ -14231,7 +14249,7 @@
 </file>
 
 <file path=word/stylesWithEffects.xml><?xml version="1.0" encoding="utf-8"?>
-<w:styles xmlns:wpc="http://schemas.microsoft.com/office/word/2010/wordprocessingCanvas" xmlns:mc="http://schemas.openxmlformats.org/markup-compatibility/2006" xmlns:o="urn:schemas-microsoft-com:office:office" xmlns:r="http://schemas.openxmlformats.org/officeDocument/2006/relationships" xmlns:m="http://schemas.openxmlformats.org/officeDocument/2006/math" xmlns:v="urn:schemas-microsoft-com:vml" xmlns:wp14="http://schemas.microsoft.com/office/word/2010/wordprocessingDrawing" xmlns:wp="http://schemas.openxmlformats.org/drawingml/2006/wordprocessingDrawing" xmlns:w10="urn:schemas-microsoft-com:office:word" xmlns:w="http://schemas.openxmlformats.org/wordprocessingml/2006/main" xmlns:w14="http://schemas.microsoft.com/office/word/2010/wordml" xmlns:wpg="http://schemas.microsoft.com/office/word/2010/wordprocessingGroup" xmlns:wpi="http://schemas.microsoft.com/office/word/2010/wordprocessingInk" xmlns:wne="http://schemas.microsoft.com/office/word/2006/wordml" xmlns:wps="http://schemas.microsoft.com/office/word/2010/wordprocessingShape" mc:Ignorable="w14 wp14">
+<w:styles xmlns:wpc="http://schemas.microsoft.com/office/word/2010/wordprocessingCanvas" xmlns:mo="http://schemas.microsoft.com/office/mac/office/2008/main" xmlns:mc="http://schemas.openxmlformats.org/markup-compatibility/2006" xmlns:mv="urn:schemas-microsoft-com:mac:vml" xmlns:o="urn:schemas-microsoft-com:office:office" xmlns:r="http://schemas.openxmlformats.org/officeDocument/2006/relationships" xmlns:m="http://schemas.openxmlformats.org/officeDocument/2006/math" xmlns:v="urn:schemas-microsoft-com:vml" xmlns:wp14="http://schemas.microsoft.com/office/word/2010/wordprocessingDrawing" xmlns:wp="http://schemas.openxmlformats.org/drawingml/2006/wordprocessingDrawing" xmlns:w10="urn:schemas-microsoft-com:office:word" xmlns:w="http://schemas.openxmlformats.org/wordprocessingml/2006/main" xmlns:w14="http://schemas.microsoft.com/office/word/2010/wordml" xmlns:wpg="http://schemas.microsoft.com/office/word/2010/wordprocessingGroup" xmlns:wpi="http://schemas.microsoft.com/office/word/2010/wordprocessingInk" xmlns:wne="http://schemas.microsoft.com/office/word/2006/wordml" xmlns:wps="http://schemas.microsoft.com/office/word/2010/wordprocessingShape" mc:Ignorable="w14 wp14">
   <w:docDefaults>
     <w:rPrDefault>
       <w:rPr>
@@ -14247,7 +14265,7 @@
       </w:pPr>
     </w:pPrDefault>
   </w:docDefaults>
-  <w:latentStyles w:defLockedState="0" w:defUIPriority="99" w:defSemiHidden="1" w:defUnhideWhenUsed="1" w:defQFormat="0" w:count="267">
+  <w:latentStyles w:defLockedState="0" w:defUIPriority="99" w:defSemiHidden="1" w:defUnhideWhenUsed="1" w:defQFormat="0" w:count="276">
     <w:lsdException w:name="Normal" w:semiHidden="0" w:uiPriority="1" w:unhideWhenUsed="0" w:qFormat="1"/>
     <w:lsdException w:name="heading 1" w:semiHidden="0" w:uiPriority="1" w:unhideWhenUsed="0" w:qFormat="1"/>
     <w:lsdException w:name="heading 2" w:uiPriority="9" w:qFormat="1"/>
@@ -14429,7 +14447,7 @@
       <w:lang w:eastAsia="en-US"/>
     </w:rPr>
   </w:style>
-  <w:style w:type="character" w:default="1" w:styleId="Standardstycketeckensnitt">
+  <w:style w:type="character" w:default="1" w:styleId="Standardstycketypsnitt">
     <w:name w:val="Default Paragraph Font"/>
     <w:uiPriority w:val="1"/>
     <w:semiHidden/>
@@ -14458,7 +14476,7 @@
   </w:style>
   <w:style w:type="character" w:customStyle="1" w:styleId="Rubrik1Char">
     <w:name w:val="Rubrik 1 Char"/>
-    <w:basedOn w:val="Standardstycketeckensnitt"/>
+    <w:basedOn w:val="Standardstycketypsnitt"/>
     <w:link w:val="Rubrik1"/>
     <w:uiPriority w:val="1"/>
     <w:rsid w:val="00F92CFC"/>
@@ -14489,7 +14507,7 @@
   </w:style>
   <w:style w:type="character" w:customStyle="1" w:styleId="BrdtextChar">
     <w:name w:val="Brödtext Char"/>
-    <w:basedOn w:val="Standardstycketeckensnitt"/>
+    <w:basedOn w:val="Standardstycketypsnitt"/>
     <w:link w:val="Brdtext"/>
     <w:uiPriority w:val="1"/>
     <w:rsid w:val="00F92CFC"/>
@@ -14522,7 +14540,7 @@
   </w:style>
   <w:style w:type="character" w:customStyle="1" w:styleId="SidhuvudChar">
     <w:name w:val="Sidhuvud Char"/>
-    <w:basedOn w:val="Standardstycketeckensnitt"/>
+    <w:basedOn w:val="Standardstycketypsnitt"/>
     <w:link w:val="Sidhuvud"/>
     <w:uiPriority w:val="99"/>
     <w:rsid w:val="00F92CFC"/>
@@ -14622,10 +14640,10 @@
       <w:spacing w:val="0"/>
     </w:rPr>
   </w:style>
-  <w:style w:type="paragraph" w:styleId="Ballongtext">
+  <w:style w:type="paragraph" w:styleId="Bubbeltext">
     <w:name w:val="Balloon Text"/>
     <w:basedOn w:val="Normal"/>
-    <w:link w:val="BallongtextChar"/>
+    <w:link w:val="BubbeltextChar"/>
     <w:uiPriority w:val="99"/>
     <w:semiHidden/>
     <w:unhideWhenUsed/>
@@ -14636,10 +14654,10 @@
       <w:szCs w:val="16"/>
     </w:rPr>
   </w:style>
-  <w:style w:type="character" w:customStyle="1" w:styleId="BallongtextChar">
-    <w:name w:val="Ballongtext Char"/>
-    <w:basedOn w:val="Standardstycketeckensnitt"/>
-    <w:link w:val="Ballongtext"/>
+  <w:style w:type="character" w:customStyle="1" w:styleId="BubbeltextChar">
+    <w:name w:val="Bubbeltext Char"/>
+    <w:basedOn w:val="Standardstycketypsnitt"/>
+    <w:link w:val="Bubbeltext"/>
     <w:uiPriority w:val="99"/>
     <w:semiHidden/>
     <w:rsid w:val="00F92CFC"/>
@@ -14666,7 +14684,7 @@
   </w:style>
   <w:style w:type="character" w:customStyle="1" w:styleId="SidfotChar">
     <w:name w:val="Sidfot Char"/>
-    <w:basedOn w:val="Standardstycketeckensnitt"/>
+    <w:basedOn w:val="Standardstycketypsnitt"/>
     <w:link w:val="Sidfot"/>
     <w:uiPriority w:val="99"/>
     <w:rsid w:val="00F92CFC"/>
@@ -14721,7 +14739,7 @@
   </w:style>
   <w:style w:type="character" w:styleId="Hyperlnk">
     <w:name w:val="Hyperlink"/>
-    <w:basedOn w:val="Standardstycketeckensnitt"/>
+    <w:basedOn w:val="Standardstycketypsnitt"/>
     <w:uiPriority w:val="99"/>
     <w:unhideWhenUsed/>
     <w:rsid w:val="00941DE4"/>

</xml_diff>